<commit_message>
Fixed Chapter 7 in GSoSD
</commit_message>
<xml_diff>
--- a/5.0 Draft/GSoSD/GSoSD Arrowhead Core Systems 5.0-JD.docx
+++ b/5.0 Draft/GSoSD/GSoSD Arrowhead Core Systems 5.0-JD.docx
@@ -1210,9 +1210,9 @@
     </w:p>
     <w:p>
       <w:pPr>
-        <w:pStyle w:val="TOC 1"/>
+        <w:pStyle w:val="TOC 3"/>
         <w:numPr>
-          <w:ilvl w:val="1"/>
+          <w:ilvl w:val="0"/>
           <w:numId w:val="18"/>
         </w:numPr>
       </w:pPr>
@@ -1221,7 +1221,7 @@
           <w:rFonts w:cs="Arial Unicode MS" w:eastAsia="Arial Unicode MS"/>
           <w:rtl w:val="0"/>
         </w:rPr>
-        <w:t>Backwards compatibility</w:t>
+        <w:t>Unresolved Issues</w:t>
         <w:tab/>
       </w:r>
       <w:r>
@@ -1260,7 +1260,7 @@
           <w:rFonts w:cs="Arial Unicode MS" w:eastAsia="Arial Unicode MS"/>
           <w:rtl w:val="0"/>
         </w:rPr>
-        <w:t>Unresolved Issues</w:t>
+        <w:t>References</w:t>
         <w:tab/>
       </w:r>
       <w:r>
@@ -1279,7 +1279,7 @@
           <w:rFonts w:cs="Arial Unicode MS" w:eastAsia="Arial Unicode MS"/>
           <w:rtl w:val="0"/>
         </w:rPr>
-        <w:t>17</w:t>
+        <w:t>18</w:t>
       </w:r>
       <w:r>
         <w:rPr/>
@@ -1299,7 +1299,7 @@
           <w:rFonts w:cs="Arial Unicode MS" w:eastAsia="Arial Unicode MS"/>
           <w:rtl w:val="0"/>
         </w:rPr>
-        <w:t>References</w:t>
+        <w:t>Revision History</w:t>
         <w:tab/>
       </w:r>
       <w:r>
@@ -1318,46 +1318,7 @@
           <w:rFonts w:cs="Arial Unicode MS" w:eastAsia="Arial Unicode MS"/>
           <w:rtl w:val="0"/>
         </w:rPr>
-        <w:t>20</w:t>
-      </w:r>
-      <w:r>
-        <w:rPr/>
-        <w:fldChar w:fldCharType="end" w:fldLock="0"/>
-      </w:r>
-    </w:p>
-    <w:p>
-      <w:pPr>
-        <w:pStyle w:val="TOC 3"/>
-        <w:numPr>
-          <w:ilvl w:val="0"/>
-          <w:numId w:val="21"/>
-        </w:numPr>
-      </w:pPr>
-      <w:r>
-        <w:rPr>
-          <w:rFonts w:cs="Arial Unicode MS" w:eastAsia="Arial Unicode MS"/>
-          <w:rtl w:val="0"/>
-        </w:rPr>
-        <w:t>Revision History</w:t>
-        <w:tab/>
-      </w:r>
-      <w:r>
-        <w:rPr/>
-        <w:fldChar w:fldCharType="begin" w:fldLock="0"/>
-      </w:r>
-      <w:r>
-        <w:instrText xml:space="preserve"> PAGEREF _Toc24 \h </w:instrText>
-      </w:r>
-      <w:r>
-        <w:rPr/>
-        <w:fldChar w:fldCharType="separate" w:fldLock="0"/>
-      </w:r>
-      <w:r>
-        <w:rPr>
-          <w:rFonts w:cs="Arial Unicode MS" w:eastAsia="Arial Unicode MS"/>
-          <w:rtl w:val="0"/>
-        </w:rPr>
-        <w:t>20</w:t>
+        <w:t>18</w:t>
       </w:r>
       <w:r>
         <w:rPr/>
@@ -1385,7 +1346,7 @@
         <w:fldChar w:fldCharType="begin" w:fldLock="0"/>
       </w:r>
       <w:r>
-        <w:instrText xml:space="preserve"> PAGEREF _Toc25 \h </w:instrText>
+        <w:instrText xml:space="preserve"> PAGEREF _Toc24 \h </w:instrText>
       </w:r>
       <w:r>
         <w:rPr/>
@@ -1396,7 +1357,7 @@
           <w:rFonts w:cs="Arial Unicode MS" w:eastAsia="Arial Unicode MS"/>
           <w:rtl w:val="0"/>
         </w:rPr>
-        <w:t>20</w:t>
+        <w:t>18</w:t>
       </w:r>
       <w:r>
         <w:rPr/>
@@ -1408,7 +1369,7 @@
         <w:pStyle w:val="TOC 1"/>
         <w:numPr>
           <w:ilvl w:val="1"/>
-          <w:numId w:val="22"/>
+          <w:numId w:val="21"/>
         </w:numPr>
       </w:pPr>
       <w:r>
@@ -1424,7 +1385,7 @@
         <w:fldChar w:fldCharType="begin" w:fldLock="0"/>
       </w:r>
       <w:r>
-        <w:instrText xml:space="preserve"> PAGEREF _Toc26 \h </w:instrText>
+        <w:instrText xml:space="preserve"> PAGEREF _Toc25 \h </w:instrText>
       </w:r>
       <w:r>
         <w:rPr/>
@@ -1435,7 +1396,7 @@
           <w:rFonts w:cs="Arial Unicode MS" w:eastAsia="Arial Unicode MS"/>
           <w:rtl w:val="0"/>
         </w:rPr>
-        <w:t>20</w:t>
+        <w:t>18</w:t>
       </w:r>
       <w:r>
         <w:rPr/>
@@ -1495,7 +1456,7 @@
         <w:pStyle w:val="Title"/>
         <w:numPr>
           <w:ilvl w:val="0"/>
-          <w:numId w:val="24"/>
+          <w:numId w:val="23"/>
         </w:numPr>
       </w:pPr>
       <w:bookmarkStart w:name="_Toc" w:id="0"/>
@@ -1663,7 +1624,7 @@
         <w:pStyle w:val="Body Text"/>
         <w:numPr>
           <w:ilvl w:val="0"/>
-          <w:numId w:val="26"/>
+          <w:numId w:val="25"/>
         </w:numPr>
         <w:rPr>
           <w:lang w:val="en-US"/>
@@ -1691,7 +1652,7 @@
         <w:pStyle w:val="Body Text"/>
         <w:numPr>
           <w:ilvl w:val="0"/>
-          <w:numId w:val="26"/>
+          <w:numId w:val="25"/>
         </w:numPr>
         <w:rPr>
           <w:lang w:val="en-US"/>
@@ -1719,7 +1680,7 @@
         <w:pStyle w:val="Body Text"/>
         <w:numPr>
           <w:ilvl w:val="0"/>
-          <w:numId w:val="26"/>
+          <w:numId w:val="25"/>
         </w:numPr>
         <w:rPr>
           <w:lang w:val="en-US"/>
@@ -1789,7 +1750,7 @@
         <w:pStyle w:val="Body Text"/>
         <w:numPr>
           <w:ilvl w:val="0"/>
-          <w:numId w:val="28"/>
+          <w:numId w:val="27"/>
         </w:numPr>
         <w:rPr>
           <w:lang w:val="en-US"/>
@@ -1831,7 +1792,7 @@
         <w:pStyle w:val="Body Text"/>
         <w:numPr>
           <w:ilvl w:val="0"/>
-          <w:numId w:val="28"/>
+          <w:numId w:val="27"/>
         </w:numPr>
         <w:rPr>
           <w:lang w:val="en-US"/>
@@ -1887,7 +1848,7 @@
         <w:pStyle w:val="Body Text"/>
         <w:numPr>
           <w:ilvl w:val="0"/>
-          <w:numId w:val="28"/>
+          <w:numId w:val="27"/>
         </w:numPr>
         <w:rPr>
           <w:lang w:val="sv-SE"/>
@@ -1922,7 +1883,7 @@
         <w:pStyle w:val="Body Text"/>
         <w:numPr>
           <w:ilvl w:val="0"/>
-          <w:numId w:val="28"/>
+          <w:numId w:val="27"/>
         </w:numPr>
         <w:rPr>
           <w:lang w:val="en-US"/>
@@ -2339,7 +2300,7 @@
         <w:pStyle w:val="Title"/>
         <w:numPr>
           <w:ilvl w:val="0"/>
-          <w:numId w:val="29"/>
+          <w:numId w:val="28"/>
         </w:numPr>
       </w:pPr>
       <w:bookmarkStart w:name="_Toc1" w:id="1"/>
@@ -3686,7 +3647,7 @@
         <w:pStyle w:val="Heading"/>
         <w:numPr>
           <w:ilvl w:val="1"/>
-          <w:numId w:val="24"/>
+          <w:numId w:val="23"/>
         </w:numPr>
       </w:pPr>
       <w:bookmarkStart w:name="_Toc2" w:id="2"/>
@@ -3736,7 +3697,7 @@
         <w:pStyle w:val="Heading 2"/>
         <w:numPr>
           <w:ilvl w:val="2"/>
-          <w:numId w:val="24"/>
+          <w:numId w:val="23"/>
         </w:numPr>
       </w:pPr>
       <w:bookmarkStart w:name="_Toc3" w:id="3"/>
@@ -3890,7 +3851,7 @@
         <w:pStyle w:val="Heading 2"/>
         <w:numPr>
           <w:ilvl w:val="2"/>
-          <w:numId w:val="24"/>
+          <w:numId w:val="23"/>
         </w:numPr>
       </w:pPr>
       <w:bookmarkStart w:name="_Toc4" w:id="4"/>
@@ -4105,7 +4066,7 @@
         <w:pStyle w:val="Heading 2"/>
         <w:numPr>
           <w:ilvl w:val="2"/>
-          <w:numId w:val="24"/>
+          <w:numId w:val="23"/>
         </w:numPr>
       </w:pPr>
       <w:bookmarkStart w:name="_Toc5" w:id="5"/>
@@ -4345,7 +4306,7 @@
         <w:pStyle w:val="Body Text"/>
         <w:numPr>
           <w:ilvl w:val="0"/>
-          <w:numId w:val="31"/>
+          <w:numId w:val="30"/>
         </w:numPr>
       </w:pPr>
       <w:r>
@@ -4362,7 +4323,7 @@
         <w:pStyle w:val="Body Text"/>
         <w:numPr>
           <w:ilvl w:val="0"/>
-          <w:numId w:val="31"/>
+          <w:numId w:val="30"/>
         </w:numPr>
       </w:pPr>
       <w:r>
@@ -4379,7 +4340,7 @@
         <w:pStyle w:val="Body Text"/>
         <w:numPr>
           <w:ilvl w:val="0"/>
-          <w:numId w:val="31"/>
+          <w:numId w:val="30"/>
         </w:numPr>
       </w:pPr>
       <w:r>
@@ -4396,7 +4357,7 @@
         <w:pStyle w:val="Body Text"/>
         <w:numPr>
           <w:ilvl w:val="0"/>
-          <w:numId w:val="31"/>
+          <w:numId w:val="30"/>
         </w:numPr>
       </w:pPr>
       <w:r>
@@ -4413,7 +4374,7 @@
         <w:pStyle w:val="Body Text"/>
         <w:numPr>
           <w:ilvl w:val="0"/>
-          <w:numId w:val="31"/>
+          <w:numId w:val="30"/>
         </w:numPr>
       </w:pPr>
       <w:r>
@@ -4430,7 +4391,7 @@
         <w:pStyle w:val="Body Text"/>
         <w:numPr>
           <w:ilvl w:val="0"/>
-          <w:numId w:val="31"/>
+          <w:numId w:val="30"/>
         </w:numPr>
       </w:pPr>
       <w:r>
@@ -4464,7 +4425,7 @@
         <w:pStyle w:val="Body Text"/>
         <w:numPr>
           <w:ilvl w:val="0"/>
-          <w:numId w:val="33"/>
+          <w:numId w:val="32"/>
         </w:numPr>
       </w:pPr>
       <w:r>
@@ -4481,7 +4442,7 @@
         <w:pStyle w:val="Body Text"/>
         <w:numPr>
           <w:ilvl w:val="0"/>
-          <w:numId w:val="33"/>
+          <w:numId w:val="32"/>
         </w:numPr>
       </w:pPr>
       <w:r>
@@ -4498,7 +4459,7 @@
         <w:pStyle w:val="Body Text"/>
         <w:numPr>
           <w:ilvl w:val="0"/>
-          <w:numId w:val="33"/>
+          <w:numId w:val="32"/>
         </w:numPr>
       </w:pPr>
       <w:r>
@@ -4515,7 +4476,7 @@
         <w:pStyle w:val="Body Text"/>
         <w:numPr>
           <w:ilvl w:val="0"/>
-          <w:numId w:val="33"/>
+          <w:numId w:val="32"/>
         </w:numPr>
       </w:pPr>
       <w:r>
@@ -4754,7 +4715,7 @@
         <w:pStyle w:val="Heading"/>
         <w:numPr>
           <w:ilvl w:val="1"/>
-          <w:numId w:val="24"/>
+          <w:numId w:val="23"/>
         </w:numPr>
       </w:pPr>
       <w:bookmarkStart w:name="_Toc6" w:id="6"/>
@@ -4935,7 +4896,7 @@
         <w:pStyle w:val="Heading"/>
         <w:numPr>
           <w:ilvl w:val="1"/>
-          <w:numId w:val="24"/>
+          <w:numId w:val="23"/>
         </w:numPr>
       </w:pPr>
       <w:bookmarkStart w:name="_Toc7" w:id="7"/>
@@ -5053,7 +5014,7 @@
         <w:pStyle w:val="Title"/>
         <w:numPr>
           <w:ilvl w:val="0"/>
-          <w:numId w:val="34"/>
+          <w:numId w:val="33"/>
         </w:numPr>
       </w:pPr>
       <w:bookmarkStart w:name="_Toc8" w:id="8"/>
@@ -5101,7 +5062,7 @@
         <w:pStyle w:val="Heading"/>
         <w:numPr>
           <w:ilvl w:val="1"/>
-          <w:numId w:val="24"/>
+          <w:numId w:val="23"/>
         </w:numPr>
       </w:pPr>
       <w:bookmarkStart w:name="_Toc9" w:id="9"/>
@@ -5299,7 +5260,7 @@
         <w:pStyle w:val="Body Text"/>
         <w:numPr>
           <w:ilvl w:val="0"/>
-          <w:numId w:val="36"/>
+          <w:numId w:val="35"/>
         </w:numPr>
         <w:rPr>
           <w:lang w:val="en-US"/>
@@ -5347,7 +5308,7 @@
         <w:pStyle w:val="Body Text"/>
         <w:numPr>
           <w:ilvl w:val="0"/>
-          <w:numId w:val="36"/>
+          <w:numId w:val="35"/>
         </w:numPr>
         <w:rPr>
           <w:lang w:val="en-US"/>
@@ -5421,7 +5382,7 @@
         <w:pStyle w:val="Body Text"/>
         <w:numPr>
           <w:ilvl w:val="0"/>
-          <w:numId w:val="36"/>
+          <w:numId w:val="35"/>
         </w:numPr>
         <w:rPr>
           <w:lang w:val="en-US"/>
@@ -5659,7 +5620,7 @@
         <w:pStyle w:val="Heading"/>
         <w:numPr>
           <w:ilvl w:val="1"/>
-          <w:numId w:val="37"/>
+          <w:numId w:val="36"/>
         </w:numPr>
       </w:pPr>
       <w:bookmarkStart w:name="_Toc10" w:id="11"/>
@@ -5762,7 +5723,7 @@
         <w:pStyle w:val="Body Text"/>
         <w:numPr>
           <w:ilvl w:val="0"/>
-          <w:numId w:val="39"/>
+          <w:numId w:val="38"/>
         </w:numPr>
         <w:rPr>
           <w:lang w:val="en-US"/>
@@ -5828,7 +5789,7 @@
         <w:pStyle w:val="Body Text"/>
         <w:numPr>
           <w:ilvl w:val="1"/>
-          <w:numId w:val="39"/>
+          <w:numId w:val="38"/>
         </w:numPr>
         <w:rPr>
           <w:lang w:val="en-US"/>
@@ -5848,7 +5809,7 @@
         <w:pStyle w:val="Body Text"/>
         <w:numPr>
           <w:ilvl w:val="0"/>
-          <w:numId w:val="39"/>
+          <w:numId w:val="38"/>
         </w:numPr>
         <w:rPr>
           <w:lang w:val="en-US"/>
@@ -5914,7 +5875,7 @@
         <w:pStyle w:val="Body Text"/>
         <w:numPr>
           <w:ilvl w:val="1"/>
-          <w:numId w:val="39"/>
+          <w:numId w:val="38"/>
         </w:numPr>
         <w:rPr>
           <w:lang w:val="en-US"/>
@@ -6006,7 +5967,7 @@
         <w:pStyle w:val="Body Text"/>
         <w:numPr>
           <w:ilvl w:val="2"/>
-          <w:numId w:val="39"/>
+          <w:numId w:val="38"/>
         </w:numPr>
         <w:rPr>
           <w:lang w:val="en-US"/>
@@ -6026,7 +5987,7 @@
         <w:pStyle w:val="Body Text"/>
         <w:numPr>
           <w:ilvl w:val="1"/>
-          <w:numId w:val="39"/>
+          <w:numId w:val="38"/>
         </w:numPr>
         <w:rPr>
           <w:lang w:val="en-US"/>
@@ -6121,7 +6082,7 @@
         <w:pStyle w:val="Heading"/>
         <w:numPr>
           <w:ilvl w:val="1"/>
-          <w:numId w:val="40"/>
+          <w:numId w:val="39"/>
         </w:numPr>
       </w:pPr>
       <w:bookmarkStart w:name="_Toc11" w:id="13"/>
@@ -6294,7 +6255,7 @@
         <w:pStyle w:val="Body Text"/>
         <w:numPr>
           <w:ilvl w:val="0"/>
-          <w:numId w:val="42"/>
+          <w:numId w:val="41"/>
         </w:numPr>
         <w:rPr>
           <w:lang w:val="en-US"/>
@@ -6324,7 +6285,7 @@
         <w:pStyle w:val="Body Text"/>
         <w:numPr>
           <w:ilvl w:val="0"/>
-          <w:numId w:val="42"/>
+          <w:numId w:val="41"/>
         </w:numPr>
         <w:rPr>
           <w:lang w:val="en-US"/>
@@ -6390,7 +6351,7 @@
         <w:pStyle w:val="Body Text"/>
         <w:numPr>
           <w:ilvl w:val="1"/>
-          <w:numId w:val="42"/>
+          <w:numId w:val="41"/>
         </w:numPr>
         <w:rPr>
           <w:lang w:val="en-US"/>
@@ -6428,7 +6389,7 @@
         <w:pStyle w:val="Body Text"/>
         <w:numPr>
           <w:ilvl w:val="0"/>
-          <w:numId w:val="42"/>
+          <w:numId w:val="41"/>
         </w:numPr>
         <w:rPr>
           <w:lang w:val="en-US"/>
@@ -6612,7 +6573,7 @@
         <w:pStyle w:val="Heading"/>
         <w:numPr>
           <w:ilvl w:val="1"/>
-          <w:numId w:val="43"/>
+          <w:numId w:val="42"/>
         </w:numPr>
       </w:pPr>
       <w:bookmarkStart w:name="_Toc12" w:id="15"/>
@@ -6823,7 +6784,7 @@
         <w:pStyle w:val="Body Text"/>
         <w:numPr>
           <w:ilvl w:val="0"/>
-          <w:numId w:val="45"/>
+          <w:numId w:val="44"/>
         </w:numPr>
         <w:rPr>
           <w:lang w:val="en-US"/>
@@ -6907,7 +6868,7 @@
         <w:pStyle w:val="Body Text"/>
         <w:numPr>
           <w:ilvl w:val="1"/>
-          <w:numId w:val="45"/>
+          <w:numId w:val="44"/>
         </w:numPr>
         <w:rPr>
           <w:lang w:val="en-US"/>
@@ -6945,7 +6906,7 @@
         <w:pStyle w:val="Body Text"/>
         <w:numPr>
           <w:ilvl w:val="1"/>
-          <w:numId w:val="45"/>
+          <w:numId w:val="44"/>
         </w:numPr>
         <w:rPr>
           <w:lang w:val="en-US"/>
@@ -6983,7 +6944,7 @@
         <w:pStyle w:val="Body Text"/>
         <w:numPr>
           <w:ilvl w:val="2"/>
-          <w:numId w:val="45"/>
+          <w:numId w:val="44"/>
         </w:numPr>
         <w:rPr>
           <w:lang w:val="en-US"/>
@@ -7003,7 +6964,7 @@
         <w:pStyle w:val="Body Text"/>
         <w:numPr>
           <w:ilvl w:val="1"/>
-          <w:numId w:val="45"/>
+          <w:numId w:val="44"/>
         </w:numPr>
         <w:rPr>
           <w:lang w:val="en-US"/>
@@ -7023,7 +6984,7 @@
         <w:pStyle w:val="Body Text"/>
         <w:numPr>
           <w:ilvl w:val="0"/>
-          <w:numId w:val="45"/>
+          <w:numId w:val="44"/>
         </w:numPr>
         <w:rPr>
           <w:lang w:val="en-US"/>
@@ -7089,7 +7050,7 @@
         <w:pStyle w:val="Body Text"/>
         <w:numPr>
           <w:ilvl w:val="1"/>
-          <w:numId w:val="45"/>
+          <w:numId w:val="44"/>
         </w:numPr>
         <w:rPr>
           <w:lang w:val="en-US"/>
@@ -7163,7 +7124,7 @@
         <w:pStyle w:val="Title"/>
         <w:numPr>
           <w:ilvl w:val="0"/>
-          <w:numId w:val="46"/>
+          <w:numId w:val="45"/>
         </w:numPr>
       </w:pPr>
       <w:bookmarkStart w:name="_Toc13" w:id="17"/>
@@ -7576,7 +7537,7 @@
         <w:pStyle w:val="Title"/>
         <w:numPr>
           <w:ilvl w:val="0"/>
-          <w:numId w:val="24"/>
+          <w:numId w:val="23"/>
         </w:numPr>
       </w:pPr>
       <w:bookmarkStart w:name="_Toc14" w:id="18"/>
@@ -7647,7 +7608,7 @@
         <w:pStyle w:val="Title"/>
         <w:numPr>
           <w:ilvl w:val="0"/>
-          <w:numId w:val="24"/>
+          <w:numId w:val="23"/>
         </w:numPr>
       </w:pPr>
       <w:bookmarkStart w:name="_Toc15" w:id="19"/>
@@ -7679,7 +7640,7 @@
         <w:pStyle w:val="Heading"/>
         <w:numPr>
           <w:ilvl w:val="1"/>
-          <w:numId w:val="24"/>
+          <w:numId w:val="23"/>
         </w:numPr>
       </w:pPr>
       <w:bookmarkStart w:name="_Toc16" w:id="20"/>
@@ -7772,7 +7733,7 @@
         <w:pStyle w:val="Heading"/>
         <w:numPr>
           <w:ilvl w:val="1"/>
-          <w:numId w:val="24"/>
+          <w:numId w:val="23"/>
         </w:numPr>
       </w:pPr>
       <w:bookmarkStart w:name="_Toc17" w:id="22"/>
@@ -7821,7 +7782,7 @@
         <w:pStyle w:val="Heading"/>
         <w:numPr>
           <w:ilvl w:val="1"/>
-          <w:numId w:val="24"/>
+          <w:numId w:val="23"/>
         </w:numPr>
       </w:pPr>
       <w:bookmarkStart w:name="_Toc18" w:id="23"/>
@@ -8034,7 +7995,7 @@
         <w:pStyle w:val="Heading"/>
         <w:numPr>
           <w:ilvl w:val="1"/>
-          <w:numId w:val="24"/>
+          <w:numId w:val="23"/>
         </w:numPr>
       </w:pPr>
       <w:bookmarkStart w:name="_Toc19" w:id="24"/>
@@ -8066,7 +8027,7 @@
         <w:pStyle w:val="Heading"/>
         <w:numPr>
           <w:ilvl w:val="1"/>
-          <w:numId w:val="24"/>
+          <w:numId w:val="23"/>
         </w:numPr>
       </w:pPr>
       <w:bookmarkStart w:name="_Toc20" w:id="25"/>
@@ -8116,36 +8077,16 @@
         </w:rPr>
         <w:t xml:space="preserve">.  </w:t>
       </w:r>
-    </w:p>
-    <w:p>
-      <w:pPr>
-        <w:pStyle w:val="Heading"/>
-        <w:numPr>
-          <w:ilvl w:val="1"/>
-          <w:numId w:val="24"/>
-        </w:numPr>
-      </w:pPr>
-      <w:bookmarkStart w:name="_Toc21" w:id="26"/>
-      <w:r>
-        <w:rPr>
-          <w:rStyle w:val="Hyperlink.0"/>
-          <w:rFonts w:cs="Arial Unicode MS" w:eastAsia="Arial Unicode MS"/>
-          <w:rtl w:val="0"/>
-          <w:lang w:val="sv-SE"/>
-        </w:rPr>
-        <w:t>Backwards compatibility</w:t>
-      </w:r>
-      <w:bookmarkEnd w:id="26"/>
     </w:p>
     <w:p>
       <w:pPr>
         <w:pStyle w:val="Title"/>
         <w:numPr>
           <w:ilvl w:val="0"/>
-          <w:numId w:val="24"/>
+          <w:numId w:val="23"/>
         </w:numPr>
       </w:pPr>
-      <w:bookmarkStart w:name="_Toc22" w:id="27"/>
+      <w:bookmarkStart w:name="_Toc21" w:id="26"/>
       <w:r>
         <w:rPr>
           <w:rStyle w:val="Hyperlink.0"/>
@@ -8154,7 +8095,7 @@
         </w:rPr>
         <w:t>Unresolved Issues</w:t>
       </w:r>
-      <w:bookmarkEnd w:id="27"/>
+      <w:bookmarkEnd w:id="26"/>
     </w:p>
     <w:p>
       <w:pPr>
@@ -8169,1232 +8110,19 @@
         <w:t>As far as is currently known, the following issues remain to be addressed before this document can be released as version 1.0.</w:t>
       </w:r>
     </w:p>
-    <w:tbl>
-      <w:tblPr>
-        <w:tblW w:w="8781" w:type="dxa"/>
-        <w:jc w:val="left"/>
-        <w:tblInd w:w="108" w:type="dxa"/>
-        <w:tblBorders>
-          <w:top w:val="single" w:color="ffffff" w:sz="8" w:space="0" w:shadow="0" w:frame="0"/>
-          <w:left w:val="single" w:color="ffffff" w:sz="8" w:space="0" w:shadow="0" w:frame="0"/>
-          <w:bottom w:val="single" w:color="ffffff" w:sz="8" w:space="0" w:shadow="0" w:frame="0"/>
-          <w:right w:val="single" w:color="ffffff" w:sz="8" w:space="0" w:shadow="0" w:frame="0"/>
-          <w:insideH w:val="single" w:color="ffffff" w:sz="8" w:space="0" w:shadow="0" w:frame="0"/>
-          <w:insideV w:val="single" w:color="ffffff" w:sz="8" w:space="0" w:shadow="0" w:frame="0"/>
-        </w:tblBorders>
-        <w:shd w:val="clear" w:color="auto" w:fill="ced7e7"/>
-        <w:tblLayout w:type="fixed"/>
-      </w:tblPr>
-      <w:tblGrid>
-        <w:gridCol w:w="704"/>
-        <w:gridCol w:w="8077"/>
-      </w:tblGrid>
-      <w:tr>
-        <w:tblPrEx>
-          <w:shd w:val="clear" w:color="auto" w:fill="ced7e7"/>
-        </w:tblPrEx>
-        <w:trPr>
-          <w:trHeight w:val="11372" w:hRule="atLeast"/>
-        </w:trPr>
-        <w:tc>
-          <w:tcPr>
-            <w:tcW w:type="dxa" w:w="704"/>
-            <w:tcBorders>
-              <w:top w:val="nil"/>
-              <w:left w:val="nil"/>
-              <w:bottom w:val="nil"/>
-              <w:right w:val="nil"/>
-            </w:tcBorders>
-            <w:shd w:val="clear" w:color="auto" w:fill="auto"/>
-            <w:tcMar>
-              <w:top w:type="dxa" w:w="80"/>
-              <w:left w:type="dxa" w:w="80"/>
-              <w:bottom w:type="dxa" w:w="80"/>
-              <w:right w:type="dxa" w:w="80"/>
-            </w:tcMar>
-            <w:vAlign w:val="top"/>
-          </w:tcPr>
-          <w:p>
-            <w:pPr>
-              <w:pStyle w:val="Body Text"/>
-              <w:jc w:val="right"/>
-            </w:pPr>
-            <w:r>
-              <w:rPr>
-                <w:rStyle w:val="None"/>
-                <w:b w:val="1"/>
-                <w:bCs w:val="1"/>
-                <w:shd w:val="nil" w:color="auto" w:fill="auto"/>
-                <w:rtl w:val="0"/>
-                <w:lang w:val="en-US"/>
-              </w:rPr>
-              <w:t>1.</w:t>
-            </w:r>
-          </w:p>
-        </w:tc>
-        <w:tc>
-          <w:tcPr>
-            <w:tcW w:type="dxa" w:w="8076"/>
-            <w:tcBorders>
-              <w:top w:val="nil"/>
-              <w:left w:val="nil"/>
-              <w:bottom w:val="nil"/>
-              <w:right w:val="nil"/>
-            </w:tcBorders>
-            <w:shd w:val="clear" w:color="auto" w:fill="auto"/>
-            <w:tcMar>
-              <w:top w:type="dxa" w:w="80"/>
-              <w:left w:type="dxa" w:w="80"/>
-              <w:bottom w:type="dxa" w:w="80"/>
-              <w:right w:type="dxa" w:w="80"/>
-            </w:tcMar>
-            <w:vAlign w:val="top"/>
-          </w:tcPr>
-          <w:p>
-            <w:pPr>
-              <w:pStyle w:val="Body Text"/>
-              <w:jc w:val="left"/>
-              <w:rPr>
-                <w:rStyle w:val="None"/>
-                <w:b w:val="1"/>
-                <w:bCs w:val="1"/>
-                <w:shd w:val="nil" w:color="auto" w:fill="auto"/>
-              </w:rPr>
-            </w:pPr>
-            <w:r>
-              <w:rPr>
-                <w:rStyle w:val="None"/>
-                <w:b w:val="1"/>
-                <w:bCs w:val="1"/>
-                <w:shd w:val="nil" w:color="auto" w:fill="auto"/>
-                <w:rtl w:val="0"/>
-                <w:lang w:val="en-US"/>
-              </w:rPr>
-              <w:t>What security systems should be provided by Eclipse Arrowhead?</w:t>
-            </w:r>
-          </w:p>
-          <w:p>
-            <w:pPr>
-              <w:pStyle w:val="Body Text"/>
-              <w:bidi w:val="0"/>
-              <w:ind w:left="0" w:right="0" w:firstLine="0"/>
-              <w:jc w:val="left"/>
-              <w:rPr>
-                <w:rStyle w:val="None"/>
-                <w:shd w:val="nil" w:color="auto" w:fill="auto"/>
-                <w:rtl w:val="0"/>
-              </w:rPr>
-            </w:pPr>
-            <w:r>
-              <w:rPr>
-                <w:rStyle w:val="None"/>
-                <w:shd w:val="nil" w:color="auto" w:fill="auto"/>
-                <w:rtl w:val="0"/>
-                <w:lang w:val="en-US"/>
-              </w:rPr>
-              <w:t>As of Arrowhead version 4, security is managed by the Authorisation system, which is a simple store for access control rules that is also able to generate one specific kind of access control tokens. Certificates must be issued for all systems and are used directly in every established connection between systems, in addition to the tokens (when used). The Onboarding Controller can be used if wanting to limit the lifetimes of the certificates and have systems automatically renew them as they are about to expire. The Certificate Authority system can be used to issue and revoke certificates.</w:t>
-            </w:r>
-          </w:p>
-          <w:p>
-            <w:pPr>
-              <w:pStyle w:val="Body Text"/>
-              <w:bidi w:val="0"/>
-              <w:ind w:left="0" w:right="0" w:firstLine="0"/>
-              <w:jc w:val="left"/>
-              <w:rPr>
-                <w:rStyle w:val="None"/>
-                <w:shd w:val="nil" w:color="auto" w:fill="auto"/>
-                <w:rtl w:val="0"/>
-              </w:rPr>
-            </w:pPr>
-            <w:r>
-              <w:rPr>
-                <w:rStyle w:val="None"/>
-                <w:shd w:val="nil" w:color="auto" w:fill="auto"/>
-                <w:rtl w:val="0"/>
-                <w:lang w:val="en-US"/>
-              </w:rPr>
-              <w:t xml:space="preserve">While this security setup works, </w:t>
-            </w:r>
-            <w:r>
-              <w:rPr>
-                <w:rStyle w:val="None"/>
-                <w:i w:val="1"/>
-                <w:iCs w:val="1"/>
-                <w:shd w:val="nil" w:color="auto" w:fill="auto"/>
-                <w:rtl w:val="0"/>
-                <w:lang w:val="en-US"/>
-              </w:rPr>
-              <w:t>it does not provide a direct means of integrating with other identity frameworks</w:t>
-            </w:r>
-            <w:r>
-              <w:rPr>
-                <w:rStyle w:val="None"/>
-                <w:shd w:val="nil" w:color="auto" w:fill="auto"/>
-                <w:rtl w:val="0"/>
-                <w:lang w:val="en-US"/>
-              </w:rPr>
-              <w:t xml:space="preserve">. How would you, for example, make it possible for a certain Active Directory user to consume services? One common approach to solving this in other contexts is to use something like </w:t>
-            </w:r>
-            <w:r>
-              <w:rPr>
-                <w:rStyle w:val="None"/>
-                <w:i w:val="1"/>
-                <w:iCs w:val="1"/>
-                <w:shd w:val="nil" w:color="auto" w:fill="auto"/>
-                <w:rtl w:val="0"/>
-                <w:lang w:val="en-US"/>
-              </w:rPr>
-              <w:t>OpenID Connect</w:t>
-            </w:r>
-            <w:r>
-              <w:rPr>
-                <w:rStyle w:val="None"/>
-                <w:shd w:val="nil" w:color="auto" w:fill="auto"/>
-                <w:rtl w:val="0"/>
-                <w:lang w:val="en-US"/>
-              </w:rPr>
-              <w:t xml:space="preserve"> or </w:t>
-            </w:r>
-            <w:r>
-              <w:rPr>
-                <w:rStyle w:val="None"/>
-                <w:i w:val="1"/>
-                <w:iCs w:val="1"/>
-                <w:shd w:val="nil" w:color="auto" w:fill="auto"/>
-                <w:rtl w:val="0"/>
-                <w:lang w:val="en-US"/>
-              </w:rPr>
-              <w:t>SAML 2.0</w:t>
-            </w:r>
-            <w:r>
-              <w:rPr>
-                <w:rStyle w:val="None"/>
-                <w:shd w:val="nil" w:color="auto" w:fill="auto"/>
-                <w:rtl w:val="0"/>
-                <w:lang w:val="en-US"/>
-              </w:rPr>
-              <w:t xml:space="preserve">. These standards make it possible to setup rules that enable one system (like Active Directory) to create temporary identities in another system (like an Arrowhead local cloud). If using OpenID Connect jargon, the name of the system issuing the temporary identities in the </w:t>
-            </w:r>
-            <w:r>
-              <w:rPr>
-                <w:rStyle w:val="None"/>
-                <w:shd w:val="nil" w:color="auto" w:fill="auto"/>
-                <w:rtl w:val="0"/>
-                <w:lang w:val="en-US"/>
-              </w:rPr>
-              <w:t>“</w:t>
-            </w:r>
-            <w:r>
-              <w:rPr>
-                <w:rStyle w:val="None"/>
-                <w:shd w:val="nil" w:color="auto" w:fill="auto"/>
-                <w:rtl w:val="0"/>
-                <w:lang w:val="en-US"/>
-              </w:rPr>
-              <w:t>other system</w:t>
-            </w:r>
-            <w:r>
-              <w:rPr>
-                <w:rStyle w:val="None"/>
-                <w:shd w:val="nil" w:color="auto" w:fill="auto"/>
-                <w:rtl w:val="0"/>
-                <w:lang w:val="en-US"/>
-              </w:rPr>
-              <w:t xml:space="preserve">” </w:t>
-            </w:r>
-            <w:r>
-              <w:rPr>
-                <w:rStyle w:val="None"/>
-                <w:shd w:val="nil" w:color="auto" w:fill="auto"/>
-                <w:rtl w:val="0"/>
-                <w:lang w:val="en-US"/>
-              </w:rPr>
-              <w:t xml:space="preserve">would be </w:t>
-            </w:r>
-            <w:r>
-              <w:rPr>
-                <w:rStyle w:val="None"/>
-                <w:i w:val="1"/>
-                <w:iCs w:val="1"/>
-                <w:shd w:val="nil" w:color="auto" w:fill="auto"/>
-                <w:rtl w:val="0"/>
-                <w:lang w:val="en-US"/>
-              </w:rPr>
-              <w:t>Identity Provider</w:t>
-            </w:r>
-            <w:r>
-              <w:rPr>
-                <w:rStyle w:val="None"/>
-                <w:shd w:val="nil" w:color="auto" w:fill="auto"/>
-                <w:rtl w:val="0"/>
-                <w:lang w:val="en-US"/>
-              </w:rPr>
-              <w:t>. As an identity provider, essentially, accept credentials and returns temporary identities, it could also accept usernames and passwords, onboarding certificates, or One-Time Passwords.</w:t>
-            </w:r>
-          </w:p>
-          <w:p>
-            <w:pPr>
-              <w:pStyle w:val="Body Text"/>
-              <w:bidi w:val="0"/>
-              <w:ind w:left="0" w:right="0" w:firstLine="0"/>
-              <w:jc w:val="left"/>
-              <w:rPr>
-                <w:rStyle w:val="None"/>
-                <w:shd w:val="nil" w:color="auto" w:fill="auto"/>
-                <w:rtl w:val="0"/>
-              </w:rPr>
-            </w:pPr>
-            <w:r>
-              <w:rPr>
-                <w:rStyle w:val="None"/>
-                <w:shd w:val="nil" w:color="auto" w:fill="auto"/>
-                <w:rtl w:val="0"/>
-                <w:lang w:val="en-US"/>
-              </w:rPr>
-              <w:t>The issues that need to be resolved are how a would-be Identity Provider system (or systems) relates to the Authorisation system, Onboarding Controller and Certificate Authority, as well as if the Identity Provider is a Core or Support system.</w:t>
-            </w:r>
-          </w:p>
-          <w:p>
-            <w:pPr>
-              <w:pStyle w:val="Body Text"/>
-              <w:bidi w:val="0"/>
-              <w:ind w:left="0" w:right="0" w:firstLine="0"/>
-              <w:jc w:val="left"/>
-              <w:rPr>
-                <w:rStyle w:val="None"/>
-                <w:shd w:val="nil" w:color="auto" w:fill="auto"/>
-                <w:rtl w:val="0"/>
-              </w:rPr>
-            </w:pPr>
-            <w:r>
-              <w:rPr>
-                <w:rStyle w:val="None"/>
-                <w:shd w:val="nil" w:color="auto" w:fill="auto"/>
-                <w:rtl w:val="0"/>
-                <w:lang w:val="en-US"/>
-              </w:rPr>
-              <w:t>The current Authorisation system issues temporary identities in the form of single-service access tokens, while the Onboarding Controller issues temporary identities in the form of device and system certificates. It is possible to argue that moving all identity issuance to the Identity Provider would facilitate a better separation of concerns. Any system able to present an acceptable credential to the Identity Provider may acquire a temporary identity, in the form of certificates, tokens or otherwise, useful for providing and/or consuming services in a local cloud. But what would the role of the Onboarding Controller be then? Assuming that onboarded devices cannot access the Identity Provider, or that they cannot present credentials the Identity Provider can accept, the Onboarding Controller could mediate for such devices.</w:t>
-            </w:r>
-          </w:p>
-          <w:p>
-            <w:pPr>
-              <w:pStyle w:val="Body Text"/>
-              <w:bidi w:val="0"/>
-              <w:ind w:left="0" w:right="0" w:firstLine="0"/>
-              <w:jc w:val="left"/>
-              <w:rPr>
-                <w:rStyle w:val="None"/>
-                <w:shd w:val="nil" w:color="auto" w:fill="auto"/>
-                <w:rtl w:val="0"/>
-              </w:rPr>
-            </w:pPr>
-            <w:r>
-              <w:rPr>
-                <w:rStyle w:val="None"/>
-                <w:shd w:val="nil" w:color="auto" w:fill="auto"/>
-                <w:rtl w:val="0"/>
-                <w:lang w:val="en-US"/>
-              </w:rPr>
-              <w:t>Would the Identity Provider use the Certificate Authority when issuing identities, or does the Identity Provider issue certificates by itself? Which depends on whether the Identity Provider also is concerned with revoking identities.</w:t>
-            </w:r>
-          </w:p>
-          <w:p>
-            <w:pPr>
-              <w:pStyle w:val="Body Text"/>
-              <w:bidi w:val="0"/>
-              <w:ind w:left="0" w:right="0" w:firstLine="0"/>
-              <w:jc w:val="left"/>
-              <w:rPr>
-                <w:rtl w:val="0"/>
-              </w:rPr>
-            </w:pPr>
-            <w:r>
-              <w:rPr>
-                <w:rStyle w:val="None"/>
-                <w:shd w:val="nil" w:color="auto" w:fill="auto"/>
-                <w:rtl w:val="0"/>
-                <w:lang w:val="en-US"/>
-              </w:rPr>
-              <w:t>Is issuing identities sufficiently different from issuing tokens to divide the tasks between two systems, an Identity Provider and a Token Provider? Should integration with other identity systems be done by dedicated Identity Bridge systems? Should the Identity Provider push out identity revocations to concerned service providers?</w:t>
-            </w:r>
-          </w:p>
-        </w:tc>
-      </w:tr>
-      <w:tr>
-        <w:tblPrEx>
-          <w:shd w:val="clear" w:color="auto" w:fill="ced7e7"/>
-        </w:tblPrEx>
-        <w:trPr>
-          <w:trHeight w:val="5132" w:hRule="atLeast"/>
-        </w:trPr>
-        <w:tc>
-          <w:tcPr>
-            <w:tcW w:type="dxa" w:w="704"/>
-            <w:tcBorders>
-              <w:top w:val="nil"/>
-              <w:left w:val="nil"/>
-              <w:bottom w:val="nil"/>
-              <w:right w:val="nil"/>
-            </w:tcBorders>
-            <w:shd w:val="clear" w:color="auto" w:fill="auto"/>
-            <w:tcMar>
-              <w:top w:type="dxa" w:w="80"/>
-              <w:left w:type="dxa" w:w="80"/>
-              <w:bottom w:type="dxa" w:w="80"/>
-              <w:right w:type="dxa" w:w="80"/>
-            </w:tcMar>
-            <w:vAlign w:val="top"/>
-          </w:tcPr>
-          <w:p>
-            <w:pPr>
-              <w:pStyle w:val="Body Text"/>
-              <w:jc w:val="right"/>
-            </w:pPr>
-            <w:r>
-              <w:rPr>
-                <w:rStyle w:val="None"/>
-                <w:b w:val="1"/>
-                <w:bCs w:val="1"/>
-                <w:shd w:val="nil" w:color="auto" w:fill="auto"/>
-                <w:rtl w:val="0"/>
-                <w:lang w:val="en-US"/>
-              </w:rPr>
-              <w:t>2.</w:t>
-            </w:r>
-          </w:p>
-        </w:tc>
-        <w:tc>
-          <w:tcPr>
-            <w:tcW w:type="dxa" w:w="8076"/>
-            <w:tcBorders>
-              <w:top w:val="nil"/>
-              <w:left w:val="nil"/>
-              <w:bottom w:val="nil"/>
-              <w:right w:val="nil"/>
-            </w:tcBorders>
-            <w:shd w:val="clear" w:color="auto" w:fill="auto"/>
-            <w:tcMar>
-              <w:top w:type="dxa" w:w="80"/>
-              <w:left w:type="dxa" w:w="80"/>
-              <w:bottom w:type="dxa" w:w="80"/>
-              <w:right w:type="dxa" w:w="80"/>
-            </w:tcMar>
-            <w:vAlign w:val="top"/>
-          </w:tcPr>
-          <w:p>
-            <w:pPr>
-              <w:pStyle w:val="Body Text"/>
-              <w:jc w:val="left"/>
-              <w:rPr>
-                <w:rStyle w:val="None"/>
-                <w:b w:val="1"/>
-                <w:bCs w:val="1"/>
-                <w:shd w:val="nil" w:color="auto" w:fill="auto"/>
-              </w:rPr>
-            </w:pPr>
-            <w:r>
-              <w:rPr>
-                <w:rStyle w:val="None"/>
-                <w:b w:val="1"/>
-                <w:bCs w:val="1"/>
-                <w:shd w:val="nil" w:color="auto" w:fill="auto"/>
-                <w:rtl w:val="0"/>
-                <w:lang w:val="en-US"/>
-              </w:rPr>
-              <w:t>How do we push orchestration rules to their intended receivers?</w:t>
-            </w:r>
-          </w:p>
-          <w:p>
-            <w:pPr>
-              <w:pStyle w:val="Body Text"/>
-              <w:bidi w:val="0"/>
-              <w:ind w:left="0" w:right="0" w:firstLine="0"/>
-              <w:jc w:val="left"/>
-              <w:rPr>
-                <w:rStyle w:val="None"/>
-                <w:shd w:val="nil" w:color="auto" w:fill="auto"/>
-                <w:rtl w:val="0"/>
-              </w:rPr>
-            </w:pPr>
-            <w:r>
-              <w:rPr>
-                <w:rStyle w:val="None"/>
-                <w:shd w:val="nil" w:color="auto" w:fill="auto"/>
-                <w:rtl w:val="0"/>
-                <w:lang w:val="en-US"/>
-              </w:rPr>
-              <w:t xml:space="preserve">Should the Orchestration system allow for other systems to </w:t>
-            </w:r>
-            <w:r>
-              <w:rPr>
-                <w:rStyle w:val="None"/>
-                <w:i w:val="1"/>
-                <w:iCs w:val="1"/>
-                <w:shd w:val="nil" w:color="auto" w:fill="auto"/>
-                <w:rtl w:val="0"/>
-                <w:lang w:val="en-US"/>
-              </w:rPr>
-              <w:t>subscribe</w:t>
-            </w:r>
-            <w:r>
-              <w:rPr>
-                <w:rStyle w:val="None"/>
-                <w:shd w:val="nil" w:color="auto" w:fill="auto"/>
-                <w:rtl w:val="0"/>
-                <w:lang w:val="en-US"/>
-              </w:rPr>
-              <w:t xml:space="preserve"> to rule changes via a service provided by the Orchestration system? The alternative is to have every system that can and is willing to accept rule changes provide its own service through which its orchestration rules can be changed. This latter approach assumes that the Orchestration system can scan the Service Registry, or otherwise identify, all systems that provide this service.</w:t>
-            </w:r>
-          </w:p>
-          <w:p>
-            <w:pPr>
-              <w:pStyle w:val="Body Text"/>
-              <w:bidi w:val="0"/>
-              <w:ind w:left="0" w:right="0" w:firstLine="0"/>
-              <w:jc w:val="left"/>
-              <w:rPr>
-                <w:rStyle w:val="None"/>
-                <w:shd w:val="nil" w:color="auto" w:fill="auto"/>
-                <w:rtl w:val="0"/>
-              </w:rPr>
-            </w:pPr>
-            <w:r>
-              <w:rPr>
-                <w:rStyle w:val="None"/>
-                <w:shd w:val="nil" w:color="auto" w:fill="auto"/>
-                <w:rtl w:val="0"/>
-                <w:lang w:val="en-US"/>
-              </w:rPr>
-              <w:t xml:space="preserve">The </w:t>
-            </w:r>
-            <w:r>
-              <w:rPr>
-                <w:rStyle w:val="None"/>
-                <w:i w:val="1"/>
-                <w:iCs w:val="1"/>
-                <w:shd w:val="nil" w:color="auto" w:fill="auto"/>
-                <w:rtl w:val="0"/>
-                <w:lang w:val="en-US"/>
-              </w:rPr>
-              <w:t>subscription-approach</w:t>
-            </w:r>
-            <w:r>
-              <w:rPr>
-                <w:rStyle w:val="None"/>
-                <w:shd w:val="nil" w:color="auto" w:fill="auto"/>
-                <w:rtl w:val="0"/>
-                <w:lang w:val="en-US"/>
-              </w:rPr>
-              <w:t xml:space="preserve"> requires the receivers of the orchestration rules to decide from where they are received, as an Orchestration system must be contacted for the subscription to be initiated. The </w:t>
-            </w:r>
-            <w:r>
-              <w:rPr>
-                <w:rStyle w:val="None"/>
-                <w:i w:val="1"/>
-                <w:iCs w:val="1"/>
-                <w:shd w:val="nil" w:color="auto" w:fill="auto"/>
-                <w:rtl w:val="0"/>
-                <w:lang w:val="en-US"/>
-              </w:rPr>
-              <w:t>own-service-approach</w:t>
-            </w:r>
-            <w:r>
-              <w:rPr>
-                <w:rStyle w:val="None"/>
-                <w:shd w:val="nil" w:color="auto" w:fill="auto"/>
-                <w:rtl w:val="0"/>
-                <w:lang w:val="en-US"/>
-              </w:rPr>
-              <w:t xml:space="preserve"> means that orchestration rules can come from any system permitted to consume the orchestration service (would </w:t>
-            </w:r>
-            <w:r>
-              <w:rPr>
-                <w:rStyle w:val="None"/>
-                <w:i w:val="1"/>
-                <w:iCs w:val="1"/>
-                <w:shd w:val="nil" w:color="auto" w:fill="auto"/>
-                <w:rtl w:val="0"/>
-                <w:lang w:val="en-US"/>
-              </w:rPr>
-              <w:t xml:space="preserve">Orchestratable Service </w:t>
-            </w:r>
-            <w:r>
-              <w:rPr>
-                <w:rStyle w:val="None"/>
-                <w:shd w:val="nil" w:color="auto" w:fill="auto"/>
-                <w:rtl w:val="0"/>
-                <w:lang w:val="en-US"/>
-              </w:rPr>
-              <w:t>be a good name for it?), which, arguably, makes orchestration pushing more robust, as no one system is required to maintain a list of subscribers that can be lost if a system goes down.</w:t>
-            </w:r>
-          </w:p>
-          <w:p>
-            <w:pPr>
-              <w:pStyle w:val="Body Text"/>
-              <w:bidi w:val="0"/>
-              <w:ind w:left="0" w:right="0" w:firstLine="0"/>
-              <w:jc w:val="left"/>
-              <w:rPr>
-                <w:rtl w:val="0"/>
-              </w:rPr>
-            </w:pPr>
-            <w:r>
-              <w:rPr>
-                <w:rStyle w:val="None"/>
-                <w:shd w:val="nil" w:color="auto" w:fill="auto"/>
-                <w:rtl w:val="0"/>
-                <w:lang w:val="en-US"/>
-              </w:rPr>
-              <w:t xml:space="preserve">Note that there still is no accepted way of directly describing subscriptions in the documentation format used for Arrowhead up until this point. If the </w:t>
-            </w:r>
-            <w:r>
-              <w:rPr>
-                <w:rStyle w:val="None"/>
-                <w:i w:val="1"/>
-                <w:iCs w:val="1"/>
-                <w:shd w:val="nil" w:color="auto" w:fill="auto"/>
-                <w:rtl w:val="0"/>
-                <w:lang w:val="en-US"/>
-              </w:rPr>
-              <w:t>subscription-approach</w:t>
-            </w:r>
-            <w:r>
-              <w:rPr>
-                <w:rStyle w:val="None"/>
-                <w:shd w:val="nil" w:color="auto" w:fill="auto"/>
-                <w:rtl w:val="0"/>
-                <w:lang w:val="en-US"/>
-              </w:rPr>
-              <w:t xml:space="preserve"> is chosen, the documentation format must be extended.</w:t>
-            </w:r>
-          </w:p>
-        </w:tc>
-      </w:tr>
-      <w:tr>
-        <w:tblPrEx>
-          <w:shd w:val="clear" w:color="auto" w:fill="ced7e7"/>
-        </w:tblPrEx>
-        <w:trPr>
-          <w:trHeight w:val="3612" w:hRule="atLeast"/>
-        </w:trPr>
-        <w:tc>
-          <w:tcPr>
-            <w:tcW w:type="dxa" w:w="704"/>
-            <w:tcBorders>
-              <w:top w:val="nil"/>
-              <w:left w:val="nil"/>
-              <w:bottom w:val="nil"/>
-              <w:right w:val="nil"/>
-            </w:tcBorders>
-            <w:shd w:val="clear" w:color="auto" w:fill="auto"/>
-            <w:tcMar>
-              <w:top w:type="dxa" w:w="80"/>
-              <w:left w:type="dxa" w:w="80"/>
-              <w:bottom w:type="dxa" w:w="80"/>
-              <w:right w:type="dxa" w:w="80"/>
-            </w:tcMar>
-            <w:vAlign w:val="top"/>
-          </w:tcPr>
-          <w:p>
-            <w:pPr>
-              <w:pStyle w:val="Body Text"/>
-              <w:jc w:val="right"/>
-            </w:pPr>
-            <w:r>
-              <w:rPr>
-                <w:rStyle w:val="None"/>
-                <w:b w:val="1"/>
-                <w:bCs w:val="1"/>
-                <w:shd w:val="nil" w:color="auto" w:fill="auto"/>
-                <w:rtl w:val="0"/>
-                <w:lang w:val="en-US"/>
-              </w:rPr>
-              <w:t>3.</w:t>
-            </w:r>
-          </w:p>
-        </w:tc>
-        <w:tc>
-          <w:tcPr>
-            <w:tcW w:type="dxa" w:w="8076"/>
-            <w:tcBorders>
-              <w:top w:val="nil"/>
-              <w:left w:val="nil"/>
-              <w:bottom w:val="nil"/>
-              <w:right w:val="nil"/>
-            </w:tcBorders>
-            <w:shd w:val="clear" w:color="auto" w:fill="auto"/>
-            <w:tcMar>
-              <w:top w:type="dxa" w:w="80"/>
-              <w:left w:type="dxa" w:w="80"/>
-              <w:bottom w:type="dxa" w:w="80"/>
-              <w:right w:type="dxa" w:w="80"/>
-            </w:tcMar>
-            <w:vAlign w:val="top"/>
-          </w:tcPr>
-          <w:p>
-            <w:pPr>
-              <w:pStyle w:val="Body Text"/>
-              <w:jc w:val="left"/>
-              <w:rPr>
-                <w:rStyle w:val="None"/>
-                <w:b w:val="1"/>
-                <w:bCs w:val="1"/>
-                <w:shd w:val="nil" w:color="auto" w:fill="auto"/>
-              </w:rPr>
-            </w:pPr>
-            <w:r>
-              <w:rPr>
-                <w:rStyle w:val="None"/>
-                <w:b w:val="1"/>
-                <w:bCs w:val="1"/>
-                <w:shd w:val="nil" w:color="auto" w:fill="auto"/>
-                <w:rtl w:val="0"/>
-                <w:lang w:val="en-US"/>
-              </w:rPr>
-              <w:t>Systems/services or systems/services?</w:t>
-            </w:r>
-          </w:p>
-          <w:p>
-            <w:pPr>
-              <w:pStyle w:val="Body Text"/>
-              <w:bidi w:val="0"/>
-              <w:ind w:left="0" w:right="0" w:firstLine="0"/>
-              <w:jc w:val="left"/>
-              <w:rPr>
-                <w:rStyle w:val="None"/>
-                <w:shd w:val="nil" w:color="auto" w:fill="auto"/>
-                <w:rtl w:val="0"/>
-              </w:rPr>
-            </w:pPr>
-            <w:r>
-              <w:rPr>
-                <w:rStyle w:val="None"/>
-                <w:shd w:val="nil" w:color="auto" w:fill="auto"/>
-                <w:rtl w:val="0"/>
-                <w:lang w:val="en-US"/>
-              </w:rPr>
-              <w:t xml:space="preserve">The terms </w:t>
-            </w:r>
-            <w:r>
-              <w:rPr>
-                <w:rStyle w:val="None"/>
-                <w:i w:val="1"/>
-                <w:iCs w:val="1"/>
-                <w:shd w:val="nil" w:color="auto" w:fill="auto"/>
-                <w:rtl w:val="0"/>
-                <w:lang w:val="en-US"/>
-              </w:rPr>
-              <w:t>systems</w:t>
-            </w:r>
-            <w:r>
-              <w:rPr>
-                <w:rStyle w:val="None"/>
-                <w:shd w:val="nil" w:color="auto" w:fill="auto"/>
-                <w:rtl w:val="0"/>
-                <w:lang w:val="en-US"/>
-              </w:rPr>
-              <w:t xml:space="preserve"> and </w:t>
-            </w:r>
-            <w:r>
-              <w:rPr>
-                <w:rStyle w:val="None"/>
-                <w:i w:val="1"/>
-                <w:iCs w:val="1"/>
-                <w:shd w:val="nil" w:color="auto" w:fill="auto"/>
-                <w:rtl w:val="0"/>
-                <w:lang w:val="en-US"/>
-              </w:rPr>
-              <w:t>services</w:t>
-            </w:r>
-            <w:r>
-              <w:rPr>
-                <w:rStyle w:val="None"/>
-                <w:shd w:val="nil" w:color="auto" w:fill="auto"/>
-                <w:rtl w:val="0"/>
-                <w:lang w:val="en-US"/>
-              </w:rPr>
-              <w:t xml:space="preserve">, as they have been used previously, are easy to confuse with similar terms used in many other contexts. The terms </w:t>
-            </w:r>
-            <w:r>
-              <w:rPr>
-                <w:rStyle w:val="None"/>
-                <w:i w:val="1"/>
-                <w:iCs w:val="1"/>
-                <w:shd w:val="nil" w:color="auto" w:fill="auto"/>
-                <w:rtl w:val="0"/>
-                <w:lang w:val="en-US"/>
-              </w:rPr>
-              <w:t>systems</w:t>
-            </w:r>
-            <w:r>
-              <w:rPr>
-                <w:rStyle w:val="None"/>
-                <w:shd w:val="nil" w:color="auto" w:fill="auto"/>
-                <w:rtl w:val="0"/>
-                <w:lang w:val="en-US"/>
-              </w:rPr>
-              <w:t xml:space="preserve"> and </w:t>
-            </w:r>
-            <w:r>
-              <w:rPr>
-                <w:rStyle w:val="None"/>
-                <w:i w:val="1"/>
-                <w:iCs w:val="1"/>
-                <w:shd w:val="nil" w:color="auto" w:fill="auto"/>
-                <w:rtl w:val="0"/>
-                <w:lang w:val="en-US"/>
-              </w:rPr>
-              <w:t>services</w:t>
-            </w:r>
-            <w:r>
-              <w:rPr>
-                <w:rStyle w:val="None"/>
-                <w:shd w:val="nil" w:color="auto" w:fill="auto"/>
-                <w:rtl w:val="0"/>
-                <w:lang w:val="en-US"/>
-              </w:rPr>
-              <w:t xml:space="preserve"> have been proposed as new names to avoid this confusion. The </w:t>
-            </w:r>
-            <w:r>
-              <w:rPr>
-                <w:rStyle w:val="None"/>
-                <w:i w:val="1"/>
-                <w:iCs w:val="1"/>
-                <w:shd w:val="nil" w:color="auto" w:fill="auto"/>
-                <w:rtl w:val="0"/>
-                <w:lang w:val="en-US"/>
-              </w:rPr>
-              <w:t>micro-</w:t>
-            </w:r>
-            <w:r>
-              <w:rPr>
-                <w:rStyle w:val="None"/>
-                <w:shd w:val="nil" w:color="auto" w:fill="auto"/>
-                <w:rtl w:val="0"/>
-                <w:lang w:val="en-US"/>
-              </w:rPr>
-              <w:t xml:space="preserve"> prefix is meant to allude to how designing systems with loose coupling and smaller scopes is promoted by the Eclipse Arrowhead project.</w:t>
-            </w:r>
-          </w:p>
-          <w:p>
-            <w:pPr>
-              <w:pStyle w:val="Body Text"/>
-              <w:bidi w:val="0"/>
-              <w:ind w:left="0" w:right="0" w:firstLine="0"/>
-              <w:jc w:val="left"/>
-              <w:rPr>
-                <w:rtl w:val="0"/>
-              </w:rPr>
-            </w:pPr>
-            <w:r>
-              <w:rPr>
-                <w:rStyle w:val="None"/>
-                <w:shd w:val="nil" w:color="auto" w:fill="auto"/>
-                <w:rtl w:val="0"/>
-                <w:lang w:val="en-US"/>
-              </w:rPr>
-              <w:t xml:space="preserve">A downside to the new names is that they are longer than the old ones, which makes it more inconvenient when including the terms in the names of systems and services. For example, the </w:t>
-            </w:r>
-            <w:r>
-              <w:rPr>
-                <w:rStyle w:val="None"/>
-                <w:shd w:val="nil" w:color="auto" w:fill="auto"/>
-                <w:rtl w:val="0"/>
-                <w:lang w:val="en-US"/>
-              </w:rPr>
-              <w:t>“</w:t>
-            </w:r>
-            <w:r>
-              <w:rPr>
-                <w:rStyle w:val="None"/>
-                <w:shd w:val="nil" w:color="auto" w:fill="auto"/>
-                <w:rtl w:val="0"/>
-                <w:lang w:val="en-US"/>
-              </w:rPr>
-              <w:t>Service Registry System</w:t>
-            </w:r>
-            <w:r>
-              <w:rPr>
-                <w:rStyle w:val="None"/>
-                <w:shd w:val="nil" w:color="auto" w:fill="auto"/>
-                <w:rtl w:val="0"/>
-                <w:lang w:val="en-US"/>
-              </w:rPr>
-              <w:t xml:space="preserve">” </w:t>
-            </w:r>
-            <w:r>
-              <w:rPr>
-                <w:rStyle w:val="None"/>
-                <w:shd w:val="nil" w:color="auto" w:fill="auto"/>
-                <w:rtl w:val="0"/>
-                <w:lang w:val="en-US"/>
-              </w:rPr>
-              <w:t xml:space="preserve">is, arguably, harder to read than </w:t>
-            </w:r>
-            <w:r>
-              <w:rPr>
-                <w:rStyle w:val="None"/>
-                <w:shd w:val="nil" w:color="auto" w:fill="auto"/>
-                <w:rtl w:val="0"/>
-                <w:lang w:val="en-US"/>
-              </w:rPr>
-              <w:t>“</w:t>
-            </w:r>
-            <w:r>
-              <w:rPr>
-                <w:rStyle w:val="None"/>
-                <w:shd w:val="nil" w:color="auto" w:fill="auto"/>
-                <w:rtl w:val="0"/>
-                <w:lang w:val="en-US"/>
-              </w:rPr>
-              <w:t>Service Registry System</w:t>
-            </w:r>
-            <w:r>
-              <w:rPr>
-                <w:rStyle w:val="None"/>
-                <w:shd w:val="nil" w:color="auto" w:fill="auto"/>
-                <w:rtl w:val="0"/>
-                <w:lang w:val="en-US"/>
-              </w:rPr>
-              <w:t>”</w:t>
-            </w:r>
-            <w:r>
-              <w:rPr>
-                <w:rStyle w:val="None"/>
-                <w:shd w:val="nil" w:color="auto" w:fill="auto"/>
-                <w:rtl w:val="0"/>
-                <w:lang w:val="en-US"/>
-              </w:rPr>
-              <w:t xml:space="preserve">. A remedy to this downside could be to promote a different way of naming services and systems in Arrowhead. For example, the </w:t>
-            </w:r>
-            <w:r>
-              <w:rPr>
-                <w:rStyle w:val="None"/>
-                <w:shd w:val="nil" w:color="auto" w:fill="auto"/>
-                <w:rtl w:val="0"/>
-                <w:lang w:val="en-US"/>
-              </w:rPr>
-              <w:t>“</w:t>
-            </w:r>
-            <w:r>
-              <w:rPr>
-                <w:rStyle w:val="None"/>
-                <w:shd w:val="nil" w:color="auto" w:fill="auto"/>
-                <w:rtl w:val="0"/>
-                <w:lang w:val="en-US"/>
-              </w:rPr>
-              <w:t>Service Registry System</w:t>
-            </w:r>
-            <w:r>
-              <w:rPr>
-                <w:rStyle w:val="None"/>
-                <w:shd w:val="nil" w:color="auto" w:fill="auto"/>
-                <w:rtl w:val="0"/>
-                <w:lang w:val="en-US"/>
-              </w:rPr>
-              <w:t xml:space="preserve">” </w:t>
-            </w:r>
-            <w:r>
-              <w:rPr>
-                <w:rStyle w:val="None"/>
-                <w:shd w:val="nil" w:color="auto" w:fill="auto"/>
-                <w:rtl w:val="0"/>
-                <w:lang w:val="en-US"/>
-              </w:rPr>
-              <w:t xml:space="preserve">could be renamed to the </w:t>
-            </w:r>
-            <w:r>
-              <w:rPr>
-                <w:rStyle w:val="None"/>
-                <w:shd w:val="nil" w:color="auto" w:fill="auto"/>
-                <w:rtl w:val="0"/>
-                <w:lang w:val="en-US"/>
-              </w:rPr>
-              <w:t>“</w:t>
-            </w:r>
-            <w:r>
-              <w:rPr>
-                <w:rStyle w:val="None"/>
-                <w:shd w:val="nil" w:color="auto" w:fill="auto"/>
-                <w:rtl w:val="0"/>
-                <w:lang w:val="en-US"/>
-              </w:rPr>
-              <w:t>Service Registrar</w:t>
-            </w:r>
-            <w:r>
-              <w:rPr>
-                <w:rStyle w:val="None"/>
-                <w:shd w:val="nil" w:color="auto" w:fill="auto"/>
-                <w:rtl w:val="0"/>
-                <w:lang w:val="en-US"/>
-              </w:rPr>
-              <w:t>”</w:t>
-            </w:r>
-            <w:r>
-              <w:rPr>
-                <w:rStyle w:val="None"/>
-                <w:shd w:val="nil" w:color="auto" w:fill="auto"/>
-                <w:rtl w:val="0"/>
-                <w:lang w:val="en-US"/>
-              </w:rPr>
-              <w:t>.</w:t>
-            </w:r>
-          </w:p>
-        </w:tc>
-      </w:tr>
-      <w:tr>
-        <w:tblPrEx>
-          <w:shd w:val="clear" w:color="auto" w:fill="ced7e7"/>
-        </w:tblPrEx>
-        <w:trPr>
-          <w:trHeight w:val="292" w:hRule="atLeast"/>
-        </w:trPr>
-        <w:tc>
-          <w:tcPr>
-            <w:tcW w:type="dxa" w:w="704"/>
-            <w:tcBorders>
-              <w:top w:val="nil"/>
-              <w:left w:val="nil"/>
-              <w:bottom w:val="nil"/>
-              <w:right w:val="nil"/>
-            </w:tcBorders>
-            <w:shd w:val="clear" w:color="auto" w:fill="auto"/>
-            <w:tcMar>
-              <w:top w:type="dxa" w:w="80"/>
-              <w:left w:type="dxa" w:w="80"/>
-              <w:bottom w:type="dxa" w:w="80"/>
-              <w:right w:type="dxa" w:w="80"/>
-            </w:tcMar>
-            <w:vAlign w:val="top"/>
-          </w:tcPr>
-          <w:p/>
-        </w:tc>
-        <w:tc>
-          <w:tcPr>
-            <w:tcW w:type="dxa" w:w="8076"/>
-            <w:tcBorders>
-              <w:top w:val="nil"/>
-              <w:left w:val="nil"/>
-              <w:bottom w:val="nil"/>
-              <w:right w:val="nil"/>
-            </w:tcBorders>
-            <w:shd w:val="clear" w:color="auto" w:fill="auto"/>
-            <w:tcMar>
-              <w:top w:type="dxa" w:w="80"/>
-              <w:left w:type="dxa" w:w="80"/>
-              <w:bottom w:type="dxa" w:w="80"/>
-              <w:right w:type="dxa" w:w="80"/>
-            </w:tcMar>
-            <w:vAlign w:val="top"/>
-          </w:tcPr>
-          <w:p/>
-        </w:tc>
-      </w:tr>
-      <w:tr>
-        <w:tblPrEx>
-          <w:shd w:val="clear" w:color="auto" w:fill="ced7e7"/>
-        </w:tblPrEx>
-        <w:trPr>
-          <w:trHeight w:val="292" w:hRule="atLeast"/>
-        </w:trPr>
-        <w:tc>
-          <w:tcPr>
-            <w:tcW w:type="dxa" w:w="704"/>
-            <w:tcBorders>
-              <w:top w:val="nil"/>
-              <w:left w:val="nil"/>
-              <w:bottom w:val="nil"/>
-              <w:right w:val="nil"/>
-            </w:tcBorders>
-            <w:shd w:val="clear" w:color="auto" w:fill="auto"/>
-            <w:tcMar>
-              <w:top w:type="dxa" w:w="80"/>
-              <w:left w:type="dxa" w:w="80"/>
-              <w:bottom w:type="dxa" w:w="80"/>
-              <w:right w:type="dxa" w:w="80"/>
-            </w:tcMar>
-            <w:vAlign w:val="top"/>
-          </w:tcPr>
-          <w:p/>
-        </w:tc>
-        <w:tc>
-          <w:tcPr>
-            <w:tcW w:type="dxa" w:w="8076"/>
-            <w:tcBorders>
-              <w:top w:val="nil"/>
-              <w:left w:val="nil"/>
-              <w:bottom w:val="nil"/>
-              <w:right w:val="nil"/>
-            </w:tcBorders>
-            <w:shd w:val="clear" w:color="auto" w:fill="auto"/>
-            <w:tcMar>
-              <w:top w:type="dxa" w:w="80"/>
-              <w:left w:type="dxa" w:w="80"/>
-              <w:bottom w:type="dxa" w:w="80"/>
-              <w:right w:type="dxa" w:w="80"/>
-            </w:tcMar>
-            <w:vAlign w:val="top"/>
-          </w:tcPr>
-          <w:p/>
-        </w:tc>
-      </w:tr>
-      <w:tr>
-        <w:tblPrEx>
-          <w:shd w:val="clear" w:color="auto" w:fill="ced7e7"/>
-        </w:tblPrEx>
-        <w:trPr>
-          <w:trHeight w:val="292" w:hRule="atLeast"/>
-        </w:trPr>
-        <w:tc>
-          <w:tcPr>
-            <w:tcW w:type="dxa" w:w="704"/>
-            <w:tcBorders>
-              <w:top w:val="nil"/>
-              <w:left w:val="nil"/>
-              <w:bottom w:val="nil"/>
-              <w:right w:val="nil"/>
-            </w:tcBorders>
-            <w:shd w:val="clear" w:color="auto" w:fill="auto"/>
-            <w:tcMar>
-              <w:top w:type="dxa" w:w="80"/>
-              <w:left w:type="dxa" w:w="80"/>
-              <w:bottom w:type="dxa" w:w="80"/>
-              <w:right w:type="dxa" w:w="80"/>
-            </w:tcMar>
-            <w:vAlign w:val="top"/>
-          </w:tcPr>
-          <w:p/>
-        </w:tc>
-        <w:tc>
-          <w:tcPr>
-            <w:tcW w:type="dxa" w:w="8076"/>
-            <w:tcBorders>
-              <w:top w:val="nil"/>
-              <w:left w:val="nil"/>
-              <w:bottom w:val="nil"/>
-              <w:right w:val="nil"/>
-            </w:tcBorders>
-            <w:shd w:val="clear" w:color="auto" w:fill="auto"/>
-            <w:tcMar>
-              <w:top w:type="dxa" w:w="80"/>
-              <w:left w:type="dxa" w:w="80"/>
-              <w:bottom w:type="dxa" w:w="80"/>
-              <w:right w:type="dxa" w:w="80"/>
-            </w:tcMar>
-            <w:vAlign w:val="top"/>
-          </w:tcPr>
-          <w:p/>
-        </w:tc>
-      </w:tr>
-      <w:tr>
-        <w:tblPrEx>
-          <w:shd w:val="clear" w:color="auto" w:fill="ced7e7"/>
-        </w:tblPrEx>
-        <w:trPr>
-          <w:trHeight w:val="292" w:hRule="atLeast"/>
-        </w:trPr>
-        <w:tc>
-          <w:tcPr>
-            <w:tcW w:type="dxa" w:w="704"/>
-            <w:tcBorders>
-              <w:top w:val="nil"/>
-              <w:left w:val="nil"/>
-              <w:bottom w:val="nil"/>
-              <w:right w:val="nil"/>
-            </w:tcBorders>
-            <w:shd w:val="clear" w:color="auto" w:fill="auto"/>
-            <w:tcMar>
-              <w:top w:type="dxa" w:w="80"/>
-              <w:left w:type="dxa" w:w="80"/>
-              <w:bottom w:type="dxa" w:w="80"/>
-              <w:right w:type="dxa" w:w="80"/>
-            </w:tcMar>
-            <w:vAlign w:val="top"/>
-          </w:tcPr>
-          <w:p/>
-        </w:tc>
-        <w:tc>
-          <w:tcPr>
-            <w:tcW w:type="dxa" w:w="8076"/>
-            <w:tcBorders>
-              <w:top w:val="nil"/>
-              <w:left w:val="nil"/>
-              <w:bottom w:val="nil"/>
-              <w:right w:val="nil"/>
-            </w:tcBorders>
-            <w:shd w:val="clear" w:color="auto" w:fill="auto"/>
-            <w:tcMar>
-              <w:top w:type="dxa" w:w="80"/>
-              <w:left w:type="dxa" w:w="80"/>
-              <w:bottom w:type="dxa" w:w="80"/>
-              <w:right w:type="dxa" w:w="80"/>
-            </w:tcMar>
-            <w:vAlign w:val="top"/>
-          </w:tcPr>
-          <w:p/>
-        </w:tc>
-      </w:tr>
-      <w:tr>
-        <w:tblPrEx>
-          <w:shd w:val="clear" w:color="auto" w:fill="ced7e7"/>
-        </w:tblPrEx>
-        <w:trPr>
-          <w:trHeight w:val="292" w:hRule="atLeast"/>
-        </w:trPr>
-        <w:tc>
-          <w:tcPr>
-            <w:tcW w:type="dxa" w:w="704"/>
-            <w:tcBorders>
-              <w:top w:val="nil"/>
-              <w:left w:val="nil"/>
-              <w:bottom w:val="nil"/>
-              <w:right w:val="nil"/>
-            </w:tcBorders>
-            <w:shd w:val="clear" w:color="auto" w:fill="auto"/>
-            <w:tcMar>
-              <w:top w:type="dxa" w:w="80"/>
-              <w:left w:type="dxa" w:w="80"/>
-              <w:bottom w:type="dxa" w:w="80"/>
-              <w:right w:type="dxa" w:w="80"/>
-            </w:tcMar>
-            <w:vAlign w:val="top"/>
-          </w:tcPr>
-          <w:p/>
-        </w:tc>
-        <w:tc>
-          <w:tcPr>
-            <w:tcW w:type="dxa" w:w="8076"/>
-            <w:tcBorders>
-              <w:top w:val="nil"/>
-              <w:left w:val="nil"/>
-              <w:bottom w:val="nil"/>
-              <w:right w:val="nil"/>
-            </w:tcBorders>
-            <w:shd w:val="clear" w:color="auto" w:fill="auto"/>
-            <w:tcMar>
-              <w:top w:type="dxa" w:w="80"/>
-              <w:left w:type="dxa" w:w="80"/>
-              <w:bottom w:type="dxa" w:w="80"/>
-              <w:right w:type="dxa" w:w="80"/>
-            </w:tcMar>
-            <w:vAlign w:val="top"/>
-          </w:tcPr>
-          <w:p/>
-        </w:tc>
-      </w:tr>
-    </w:tbl>
     <w:p>
       <w:pPr>
         <w:pStyle w:val="Body Text"/>
         <w:widowControl w:val="0"/>
         <w:spacing w:line="240" w:lineRule="auto"/>
       </w:pPr>
-    </w:p>
-    <w:p>
-      <w:pPr>
-        <w:pStyle w:val="Body Text"/>
-      </w:pPr>
+      <w:r>
+        <w:rPr>
+          <w:rtl w:val="0"/>
+          <w:lang w:val="sv-SE"/>
+        </w:rPr>
+        <w:t>All point of major discussion  #1 - 10, see issues in the roadmap directory of Github have reached acceptable conclusions.</w:t>
+      </w:r>
     </w:p>
     <w:p>
       <w:pPr>
@@ -9419,10 +8147,10 @@
         <w:pStyle w:val="Title"/>
         <w:numPr>
           <w:ilvl w:val="0"/>
-          <w:numId w:val="47"/>
+          <w:numId w:val="46"/>
         </w:numPr>
       </w:pPr>
-      <w:bookmarkStart w:name="_Toc23" w:id="28"/>
+      <w:bookmarkStart w:name="_Toc22" w:id="27"/>
       <w:r>
         <w:rPr>
           <w:rStyle w:val="Hyperlink.0"/>
@@ -9431,7 +8159,7 @@
         </w:rPr>
         <w:t>References</w:t>
       </w:r>
-      <w:bookmarkEnd w:id="28"/>
+      <w:bookmarkEnd w:id="27"/>
     </w:p>
     <w:p>
       <w:pPr>
@@ -9459,10 +8187,10 @@
         <w:pStyle w:val="Title"/>
         <w:numPr>
           <w:ilvl w:val="0"/>
-          <w:numId w:val="24"/>
+          <w:numId w:val="23"/>
         </w:numPr>
       </w:pPr>
-      <w:bookmarkStart w:name="_Toc24" w:id="29"/>
+      <w:bookmarkStart w:name="_Toc23" w:id="28"/>
       <w:r>
         <w:rPr>
           <w:rStyle w:val="Hyperlink.0"/>
@@ -9471,17 +8199,17 @@
         </w:rPr>
         <w:t>Revision History</w:t>
       </w:r>
-      <w:bookmarkEnd w:id="29"/>
+      <w:bookmarkEnd w:id="28"/>
     </w:p>
     <w:p>
       <w:pPr>
         <w:pStyle w:val="Heading"/>
         <w:numPr>
           <w:ilvl w:val="1"/>
-          <w:numId w:val="24"/>
+          <w:numId w:val="23"/>
         </w:numPr>
       </w:pPr>
-      <w:bookmarkStart w:name="_Toc25" w:id="30"/>
+      <w:bookmarkStart w:name="_Toc24" w:id="29"/>
       <w:r>
         <w:rPr>
           <w:rStyle w:val="Hyperlink.0"/>
@@ -9491,7 +8219,7 @@
         </w:rPr>
         <w:t>Amendments</w:t>
       </w:r>
-      <w:bookmarkEnd w:id="30"/>
+      <w:bookmarkEnd w:id="29"/>
     </w:p>
     <w:tbl>
       <w:tblPr>
@@ -10392,7 +9120,7 @@
         <w:widowControl w:val="0"/>
         <w:numPr>
           <w:ilvl w:val="1"/>
-          <w:numId w:val="24"/>
+          <w:numId w:val="23"/>
         </w:numPr>
         <w:spacing w:line="240" w:lineRule="auto"/>
       </w:pPr>
@@ -10407,10 +9135,10 @@
         <w:pStyle w:val="Heading"/>
         <w:numPr>
           <w:ilvl w:val="1"/>
-          <w:numId w:val="48"/>
+          <w:numId w:val="47"/>
         </w:numPr>
       </w:pPr>
-      <w:bookmarkStart w:name="_Toc26" w:id="31"/>
+      <w:bookmarkStart w:name="_Toc25" w:id="30"/>
       <w:r>
         <w:rPr>
           <w:rStyle w:val="Hyperlink.0"/>
@@ -10420,7 +9148,7 @@
         </w:rPr>
         <w:t>Quality Assurance</w:t>
       </w:r>
-      <w:bookmarkEnd w:id="31"/>
+      <w:bookmarkEnd w:id="30"/>
     </w:p>
     <w:tbl>
       <w:tblPr>
@@ -10832,7 +9560,7 @@
         <w:widowControl w:val="0"/>
         <w:numPr>
           <w:ilvl w:val="1"/>
-          <w:numId w:val="24"/>
+          <w:numId w:val="23"/>
         </w:numPr>
         <w:spacing w:line="240" w:lineRule="auto"/>
       </w:pPr>
@@ -14969,131 +13697,125 @@
   </w:num>
   <w:num w:numId="18">
     <w:abstractNumId w:val="0"/>
-    <w:lvlOverride w:ilvl="1">
-      <w:startOverride w:val="6"/>
+    <w:lvlOverride w:ilvl="0">
+      <w:startOverride w:val="7"/>
     </w:lvlOverride>
   </w:num>
   <w:num w:numId="19">
     <w:abstractNumId w:val="0"/>
     <w:lvlOverride w:ilvl="0">
-      <w:startOverride w:val="7"/>
+      <w:startOverride w:val="8"/>
     </w:lvlOverride>
   </w:num>
   <w:num w:numId="20">
     <w:abstractNumId w:val="0"/>
     <w:lvlOverride w:ilvl="0">
-      <w:startOverride w:val="8"/>
+      <w:startOverride w:val="9"/>
     </w:lvlOverride>
   </w:num>
   <w:num w:numId="21">
-    <w:abstractNumId w:val="0"/>
-    <w:lvlOverride w:ilvl="0">
-      <w:startOverride w:val="9"/>
-    </w:lvlOverride>
-  </w:num>
-  <w:num w:numId="22">
     <w:abstractNumId w:val="0"/>
     <w:lvlOverride w:ilvl="1">
       <w:startOverride w:val="2"/>
     </w:lvlOverride>
   </w:num>
-  <w:num w:numId="23">
+  <w:num w:numId="22">
     <w:abstractNumId w:val="2"/>
   </w:num>
-  <w:num w:numId="24">
+  <w:num w:numId="23">
     <w:abstractNumId w:val="1"/>
   </w:num>
-  <w:num w:numId="25">
+  <w:num w:numId="24">
     <w:abstractNumId w:val="4"/>
   </w:num>
-  <w:num w:numId="26">
+  <w:num w:numId="25">
     <w:abstractNumId w:val="3"/>
   </w:num>
-  <w:num w:numId="27">
+  <w:num w:numId="26">
     <w:abstractNumId w:val="6"/>
   </w:num>
-  <w:num w:numId="28">
+  <w:num w:numId="27">
     <w:abstractNumId w:val="5"/>
   </w:num>
-  <w:num w:numId="29">
+  <w:num w:numId="28">
     <w:abstractNumId w:val="1"/>
     <w:lvlOverride w:ilvl="0">
       <w:startOverride w:val="2"/>
     </w:lvlOverride>
   </w:num>
-  <w:num w:numId="30">
+  <w:num w:numId="29">
     <w:abstractNumId w:val="8"/>
   </w:num>
-  <w:num w:numId="31">
+  <w:num w:numId="30">
     <w:abstractNumId w:val="7"/>
   </w:num>
-  <w:num w:numId="32">
+  <w:num w:numId="31">
     <w:abstractNumId w:val="10"/>
   </w:num>
-  <w:num w:numId="33">
+  <w:num w:numId="32">
     <w:abstractNumId w:val="9"/>
   </w:num>
-  <w:num w:numId="34">
+  <w:num w:numId="33">
     <w:abstractNumId w:val="1"/>
     <w:lvlOverride w:ilvl="0">
       <w:startOverride w:val="3"/>
     </w:lvlOverride>
   </w:num>
-  <w:num w:numId="35">
+  <w:num w:numId="34">
     <w:abstractNumId w:val="12"/>
   </w:num>
-  <w:num w:numId="36">
+  <w:num w:numId="35">
     <w:abstractNumId w:val="11"/>
   </w:num>
-  <w:num w:numId="37">
+  <w:num w:numId="36">
     <w:abstractNumId w:val="1"/>
     <w:lvlOverride w:ilvl="1">
       <w:startOverride w:val="2"/>
     </w:lvlOverride>
   </w:num>
-  <w:num w:numId="38">
+  <w:num w:numId="37">
     <w:abstractNumId w:val="14"/>
   </w:num>
-  <w:num w:numId="39">
+  <w:num w:numId="38">
     <w:abstractNumId w:val="13"/>
   </w:num>
-  <w:num w:numId="40">
+  <w:num w:numId="39">
     <w:abstractNumId w:val="1"/>
     <w:lvlOverride w:ilvl="1">
       <w:startOverride w:val="3"/>
     </w:lvlOverride>
   </w:num>
-  <w:num w:numId="41">
+  <w:num w:numId="40">
     <w:abstractNumId w:val="16"/>
   </w:num>
-  <w:num w:numId="42">
+  <w:num w:numId="41">
     <w:abstractNumId w:val="15"/>
   </w:num>
-  <w:num w:numId="43">
+  <w:num w:numId="42">
     <w:abstractNumId w:val="1"/>
     <w:lvlOverride w:ilvl="1">
       <w:startOverride w:val="4"/>
     </w:lvlOverride>
   </w:num>
-  <w:num w:numId="44">
+  <w:num w:numId="43">
     <w:abstractNumId w:val="18"/>
   </w:num>
-  <w:num w:numId="45">
+  <w:num w:numId="44">
     <w:abstractNumId w:val="17"/>
   </w:num>
-  <w:num w:numId="46">
+  <w:num w:numId="45">
     <w:abstractNumId w:val="1"/>
     <w:lvlOverride w:ilvl="0">
       <w:startOverride w:val="4"/>
     </w:lvlOverride>
   </w:num>
-  <w:num w:numId="47">
+  <w:num w:numId="46">
     <w:abstractNumId w:val="1"/>
     <w:lvlOverride w:ilvl="0">
       <w:startOverride w:val="8"/>
     </w:lvlOverride>
   </w:num>
-  <w:num w:numId="48">
+  <w:num w:numId="47">
     <w:abstractNumId w:val="1"/>
     <w:lvlOverride w:ilvl="1">
       <w:startOverride w:val="2"/>
@@ -15694,7 +14416,7 @@
     <w:name w:val="Arrowhead2"/>
     <w:pPr>
       <w:numPr>
-        <w:numId w:val="23"/>
+        <w:numId w:val="22"/>
       </w:numPr>
     </w:pPr>
   </w:style>
@@ -15748,7 +14470,7 @@
     <w:name w:val="Imported Style 2"/>
     <w:pPr>
       <w:numPr>
-        <w:numId w:val="25"/>
+        <w:numId w:val="24"/>
       </w:numPr>
     </w:pPr>
   </w:style>
@@ -15756,7 +14478,7 @@
     <w:name w:val="Imported Style 3"/>
     <w:pPr>
       <w:numPr>
-        <w:numId w:val="27"/>
+        <w:numId w:val="26"/>
       </w:numPr>
     </w:pPr>
   </w:style>
@@ -15773,7 +14495,7 @@
     <w:name w:val="Bullets"/>
     <w:pPr>
       <w:numPr>
-        <w:numId w:val="30"/>
+        <w:numId w:val="29"/>
       </w:numPr>
     </w:pPr>
   </w:style>
@@ -15781,7 +14503,7 @@
     <w:name w:val="Bullets.0"/>
     <w:pPr>
       <w:numPr>
-        <w:numId w:val="32"/>
+        <w:numId w:val="31"/>
       </w:numPr>
     </w:pPr>
   </w:style>
@@ -15789,7 +14511,7 @@
     <w:name w:val="Imported Style 4"/>
     <w:pPr>
       <w:numPr>
-        <w:numId w:val="35"/>
+        <w:numId w:val="34"/>
       </w:numPr>
     </w:pPr>
   </w:style>
@@ -15797,7 +14519,7 @@
     <w:name w:val="Imported Style 5"/>
     <w:pPr>
       <w:numPr>
-        <w:numId w:val="38"/>
+        <w:numId w:val="37"/>
       </w:numPr>
     </w:pPr>
   </w:style>
@@ -15805,7 +14527,7 @@
     <w:name w:val="Imported Style 6"/>
     <w:pPr>
       <w:numPr>
-        <w:numId w:val="41"/>
+        <w:numId w:val="40"/>
       </w:numPr>
     </w:pPr>
   </w:style>
@@ -15813,7 +14535,7 @@
     <w:name w:val="Imported Style 7"/>
     <w:pPr>
       <w:numPr>
-        <w:numId w:val="44"/>
+        <w:numId w:val="43"/>
       </w:numPr>
     </w:pPr>
   </w:style>

</xml_diff>